<commit_message>
realicé búsqueda de 2 especies
</commit_message>
<xml_diff>
--- a/Protocolo para búsqueda y registro de datos.docx
+++ b/Protocolo para búsqueda y registro de datos.docx
@@ -191,52 +191,77 @@
           <w:lang w:val="es-MX" w:eastAsia="en-GB"/>
         </w:rPr>
       </w:pPr>
-      <w:proofErr w:type="spellStart"/>
-      <w:r>
-        <w:rPr>
-          <w:rFonts w:ascii="Calibri" w:eastAsia="Times New Roman" w:hAnsi="Calibri" w:cs="Calibri"/>
-          <w:lang w:val="es-MX" w:eastAsia="en-GB"/>
-        </w:rPr>
-        <w:t>Abrir</w:t>
-      </w:r>
-      <w:proofErr w:type="spellEnd"/>
-      <w:r>
-        <w:rPr>
-          <w:rFonts w:ascii="Calibri" w:eastAsia="Times New Roman" w:hAnsi="Calibri" w:cs="Calibri"/>
-          <w:lang w:val="es-MX" w:eastAsia="en-GB"/>
-        </w:rPr>
-        <w:t xml:space="preserve"> Git Bash:</w:t>
-      </w:r>
-    </w:p>
-    <w:p>
-      <w:pPr>
-        <w:spacing w:after="0" w:line="240" w:lineRule="auto"/>
-        <w:ind w:left="540"/>
-        <w:rPr>
-          <w:rFonts w:ascii="Calibri" w:eastAsia="Times New Roman" w:hAnsi="Calibri" w:cs="Calibri"/>
-          <w:lang w:val="es-MX" w:eastAsia="en-GB"/>
-        </w:rPr>
-      </w:pPr>
-      <w:r>
-        <w:rPr>
-          <w:rFonts w:ascii="Calibri" w:eastAsia="Times New Roman" w:hAnsi="Calibri" w:cs="Calibri"/>
-          <w:lang w:val="es-MX" w:eastAsia="en-GB"/>
+      <w:r>
+        <w:rPr>
+          <w:rFonts w:ascii="Calibri" w:eastAsia="Times New Roman" w:hAnsi="Calibri" w:cs="Calibri"/>
+          <w:lang w:val="es-MX" w:eastAsia="en-GB"/>
+        </w:rPr>
+        <w:t xml:space="preserve">Abrir </w:t>
+      </w:r>
+      <w:proofErr w:type="spellStart"/>
+      <w:r>
+        <w:rPr>
+          <w:rFonts w:ascii="Calibri" w:eastAsia="Times New Roman" w:hAnsi="Calibri" w:cs="Calibri"/>
+          <w:lang w:val="es-MX" w:eastAsia="en-GB"/>
+        </w:rPr>
+        <w:t>Git</w:t>
+      </w:r>
+      <w:proofErr w:type="spellEnd"/>
+      <w:r>
+        <w:rPr>
+          <w:rFonts w:ascii="Calibri" w:eastAsia="Times New Roman" w:hAnsi="Calibri" w:cs="Calibri"/>
+          <w:lang w:val="es-MX" w:eastAsia="en-GB"/>
+        </w:rPr>
+        <w:t xml:space="preserve"> </w:t>
+      </w:r>
+      <w:proofErr w:type="spellStart"/>
+      <w:r>
+        <w:rPr>
+          <w:rFonts w:ascii="Calibri" w:eastAsia="Times New Roman" w:hAnsi="Calibri" w:cs="Calibri"/>
+          <w:lang w:val="es-MX" w:eastAsia="en-GB"/>
+        </w:rPr>
+        <w:t>Bash</w:t>
+      </w:r>
+      <w:proofErr w:type="spellEnd"/>
+      <w:r>
+        <w:rPr>
+          <w:rFonts w:ascii="Calibri" w:eastAsia="Times New Roman" w:hAnsi="Calibri" w:cs="Calibri"/>
+          <w:lang w:val="es-MX" w:eastAsia="en-GB"/>
+        </w:rPr>
+        <w:t>:</w:t>
+      </w:r>
+    </w:p>
+    <w:p>
+      <w:pPr>
+        <w:spacing w:after="0" w:line="240" w:lineRule="auto"/>
+        <w:ind w:left="540"/>
+        <w:rPr>
+          <w:rFonts w:ascii="Calibri" w:eastAsia="Times New Roman" w:hAnsi="Calibri" w:cs="Calibri"/>
+          <w:lang w:val="en-US" w:eastAsia="en-GB"/>
+        </w:rPr>
+      </w:pPr>
+      <w:r>
+        <w:rPr>
+          <w:rFonts w:ascii="Calibri" w:eastAsia="Times New Roman" w:hAnsi="Calibri" w:cs="Calibri"/>
+          <w:lang w:val="en-US" w:eastAsia="en-GB"/>
         </w:rPr>
         <w:t xml:space="preserve">$ </w:t>
       </w:r>
+      <w:proofErr w:type="spellStart"/>
       <w:proofErr w:type="gramStart"/>
       <w:r>
         <w:rPr>
           <w:rFonts w:ascii="Calibri" w:eastAsia="Times New Roman" w:hAnsi="Calibri" w:cs="Calibri"/>
-          <w:lang w:val="es-MX" w:eastAsia="en-GB"/>
+          <w:lang w:val="en-US" w:eastAsia="en-GB"/>
         </w:rPr>
         <w:t>git</w:t>
       </w:r>
+      <w:proofErr w:type="spellEnd"/>
       <w:proofErr w:type="gramEnd"/>
       <w:r>
         <w:rPr>
           <w:rFonts w:ascii="Calibri" w:eastAsia="Times New Roman" w:hAnsi="Calibri" w:cs="Calibri"/>
-          <w:lang w:val="es-MX" w:eastAsia="en-GB"/>
+          <w:lang w:val="en-US" w:eastAsia="en-GB"/>
         </w:rPr>
         <w:t xml:space="preserve"> </w:t>
       </w:r>
@@ -244,7 +269,7 @@
       <w:r>
         <w:rPr>
           <w:rFonts w:ascii="Calibri" w:eastAsia="Times New Roman" w:hAnsi="Calibri" w:cs="Calibri"/>
-          <w:lang w:val="es-MX" w:eastAsia="en-GB"/>
+          <w:lang w:val="en-US" w:eastAsia="en-GB"/>
         </w:rPr>
         <w:t>config</w:t>
       </w:r>
@@ -252,7 +277,7 @@
       <w:r>
         <w:rPr>
           <w:rFonts w:ascii="Calibri" w:eastAsia="Times New Roman" w:hAnsi="Calibri" w:cs="Calibri"/>
-          <w:lang w:val="es-MX" w:eastAsia="en-GB"/>
+          <w:lang w:val="en-US" w:eastAsia="en-GB"/>
         </w:rPr>
         <w:t xml:space="preserve"> --global user.name "Your name here"</w:t>
       </w:r>
@@ -263,29 +288,31 @@
         <w:ind w:left="540"/>
         <w:rPr>
           <w:rFonts w:ascii="Calibri" w:eastAsia="Times New Roman" w:hAnsi="Calibri" w:cs="Calibri"/>
-          <w:lang w:val="es-MX" w:eastAsia="en-GB"/>
-        </w:rPr>
-      </w:pPr>
-      <w:r>
-        <w:rPr>
-          <w:rFonts w:ascii="Calibri" w:eastAsia="Times New Roman" w:hAnsi="Calibri" w:cs="Calibri"/>
-          <w:lang w:val="es-MX" w:eastAsia="en-GB"/>
+          <w:lang w:val="en-US" w:eastAsia="en-GB"/>
+        </w:rPr>
+      </w:pPr>
+      <w:r>
+        <w:rPr>
+          <w:rFonts w:ascii="Calibri" w:eastAsia="Times New Roman" w:hAnsi="Calibri" w:cs="Calibri"/>
+          <w:lang w:val="en-US" w:eastAsia="en-GB"/>
         </w:rPr>
         <w:t xml:space="preserve">$ </w:t>
       </w:r>
+      <w:proofErr w:type="spellStart"/>
       <w:proofErr w:type="gramStart"/>
       <w:r>
         <w:rPr>
           <w:rFonts w:ascii="Calibri" w:eastAsia="Times New Roman" w:hAnsi="Calibri" w:cs="Calibri"/>
-          <w:lang w:val="es-MX" w:eastAsia="en-GB"/>
+          <w:lang w:val="en-US" w:eastAsia="en-GB"/>
         </w:rPr>
         <w:t>git</w:t>
       </w:r>
+      <w:proofErr w:type="spellEnd"/>
       <w:proofErr w:type="gramEnd"/>
       <w:r>
         <w:rPr>
           <w:rFonts w:ascii="Calibri" w:eastAsia="Times New Roman" w:hAnsi="Calibri" w:cs="Calibri"/>
-          <w:lang w:val="es-MX" w:eastAsia="en-GB"/>
+          <w:lang w:val="en-US" w:eastAsia="en-GB"/>
         </w:rPr>
         <w:t xml:space="preserve"> </w:t>
       </w:r>
@@ -293,7 +320,7 @@
       <w:r>
         <w:rPr>
           <w:rFonts w:ascii="Calibri" w:eastAsia="Times New Roman" w:hAnsi="Calibri" w:cs="Calibri"/>
-          <w:lang w:val="es-MX" w:eastAsia="en-GB"/>
+          <w:lang w:val="en-US" w:eastAsia="en-GB"/>
         </w:rPr>
         <w:t>config</w:t>
       </w:r>
@@ -301,7 +328,7 @@
       <w:r>
         <w:rPr>
           <w:rFonts w:ascii="Calibri" w:eastAsia="Times New Roman" w:hAnsi="Calibri" w:cs="Calibri"/>
-          <w:lang w:val="es-MX" w:eastAsia="en-GB"/>
+          <w:lang w:val="en-US" w:eastAsia="en-GB"/>
         </w:rPr>
         <w:t xml:space="preserve"> --global </w:t>
       </w:r>
@@ -309,7 +336,7 @@
       <w:r>
         <w:rPr>
           <w:rFonts w:ascii="Calibri" w:eastAsia="Times New Roman" w:hAnsi="Calibri" w:cs="Calibri"/>
-          <w:lang w:val="es-MX" w:eastAsia="en-GB"/>
+          <w:lang w:val="en-US" w:eastAsia="en-GB"/>
         </w:rPr>
         <w:t>user.email</w:t>
       </w:r>
@@ -317,7 +344,7 @@
       <w:r>
         <w:rPr>
           <w:rFonts w:ascii="Calibri" w:eastAsia="Times New Roman" w:hAnsi="Calibri" w:cs="Calibri"/>
-          <w:lang w:val="es-MX" w:eastAsia="en-GB"/>
+          <w:lang w:val="en-US" w:eastAsia="en-GB"/>
         </w:rPr>
         <w:t xml:space="preserve"> "your_email@example.com"</w:t>
       </w:r>
@@ -666,6 +693,77 @@
     </w:p>
     <w:p>
       <w:pPr>
+        <w:tabs>
+          <w:tab w:val="left" w:pos="1148"/>
+        </w:tabs>
+        <w:spacing w:after="0" w:line="240" w:lineRule="auto"/>
+        <w:ind w:left="540"/>
+        <w:rPr>
+          <w:rFonts w:ascii="Calibri" w:eastAsia="Times New Roman" w:hAnsi="Calibri" w:cs="Calibri"/>
+          <w:lang w:val="es-MX" w:eastAsia="en-GB"/>
+        </w:rPr>
+      </w:pPr>
+      <w:r>
+        <w:rPr>
+          <w:rFonts w:ascii="Calibri" w:eastAsia="Times New Roman" w:hAnsi="Calibri" w:cs="Calibri"/>
+          <w:lang w:val="es-MX" w:eastAsia="en-GB"/>
+        </w:rPr>
+        <w:t>  </w:t>
+      </w:r>
+    </w:p>
+    <w:p>
+      <w:pPr>
+        <w:spacing w:after="0" w:line="240" w:lineRule="auto"/>
+        <w:ind w:left="540"/>
+        <w:rPr>
+          <w:rFonts w:ascii="Calibri" w:eastAsia="Times New Roman" w:hAnsi="Calibri" w:cs="Calibri"/>
+          <w:lang w:val="es-MX" w:eastAsia="en-GB"/>
+        </w:rPr>
+      </w:pPr>
+      <w:r>
+        <w:rPr>
+          <w:rFonts w:ascii="Calibri" w:eastAsia="Times New Roman" w:hAnsi="Calibri" w:cs="Calibri"/>
+          <w:lang w:val="es-MX" w:eastAsia="en-GB"/>
+        </w:rPr>
+        <w:t xml:space="preserve">$ </w:t>
+      </w:r>
+      <w:proofErr w:type="spellStart"/>
+      <w:proofErr w:type="gramStart"/>
+      <w:r>
+        <w:rPr>
+          <w:rFonts w:ascii="Calibri" w:eastAsia="Times New Roman" w:hAnsi="Calibri" w:cs="Calibri"/>
+          <w:lang w:val="es-MX" w:eastAsia="en-GB"/>
+        </w:rPr>
+        <w:t>git</w:t>
+      </w:r>
+      <w:proofErr w:type="spellEnd"/>
+      <w:proofErr w:type="gramEnd"/>
+      <w:r>
+        <w:rPr>
+          <w:rFonts w:ascii="Calibri" w:eastAsia="Times New Roman" w:hAnsi="Calibri" w:cs="Calibri"/>
+          <w:lang w:val="es-MX" w:eastAsia="en-GB"/>
+        </w:rPr>
+        <w:t xml:space="preserve"> </w:t>
+      </w:r>
+      <w:proofErr w:type="spellStart"/>
+      <w:r>
+        <w:rPr>
+          <w:rFonts w:ascii="Calibri" w:eastAsia="Times New Roman" w:hAnsi="Calibri" w:cs="Calibri"/>
+          <w:lang w:val="es-MX" w:eastAsia="en-GB"/>
+        </w:rPr>
+        <w:t>branch</w:t>
+      </w:r>
+      <w:proofErr w:type="spellEnd"/>
+      <w:r>
+        <w:rPr>
+          <w:rFonts w:ascii="Calibri" w:eastAsia="Times New Roman" w:hAnsi="Calibri" w:cs="Calibri"/>
+          <w:lang w:val="es-MX" w:eastAsia="en-GB"/>
+        </w:rPr>
+        <w:t xml:space="preserve"> Reptiles #Sólo la primera vez cuando se crea la rama</w:t>
+      </w:r>
+    </w:p>
+    <w:p>
+      <w:pPr>
         <w:spacing w:after="0" w:line="240" w:lineRule="auto"/>
         <w:ind w:left="540"/>
         <w:rPr>
@@ -713,58 +811,6 @@
           <w:rFonts w:ascii="Calibri" w:eastAsia="Times New Roman" w:hAnsi="Calibri" w:cs="Calibri"/>
           <w:lang w:val="es-MX" w:eastAsia="en-GB"/>
         </w:rPr>
-        <w:t xml:space="preserve"> status</w:t>
-      </w:r>
-    </w:p>
-    <w:p>
-      <w:pPr>
-        <w:spacing w:after="0" w:line="240" w:lineRule="auto"/>
-        <w:ind w:left="540"/>
-        <w:rPr>
-          <w:rFonts w:ascii="Calibri" w:eastAsia="Times New Roman" w:hAnsi="Calibri" w:cs="Calibri"/>
-          <w:lang w:val="es-MX" w:eastAsia="en-GB"/>
-        </w:rPr>
-      </w:pPr>
-      <w:r>
-        <w:rPr>
-          <w:rFonts w:ascii="Calibri" w:eastAsia="Times New Roman" w:hAnsi="Calibri" w:cs="Calibri"/>
-          <w:lang w:val="es-MX" w:eastAsia="en-GB"/>
-        </w:rPr>
-        <w:t> </w:t>
-      </w:r>
-    </w:p>
-    <w:p>
-      <w:pPr>
-        <w:spacing w:after="0" w:line="240" w:lineRule="auto"/>
-        <w:ind w:left="540"/>
-        <w:rPr>
-          <w:rFonts w:ascii="Calibri" w:eastAsia="Times New Roman" w:hAnsi="Calibri" w:cs="Calibri"/>
-          <w:lang w:val="es-MX" w:eastAsia="en-GB"/>
-        </w:rPr>
-      </w:pPr>
-      <w:r>
-        <w:rPr>
-          <w:rFonts w:ascii="Calibri" w:eastAsia="Times New Roman" w:hAnsi="Calibri" w:cs="Calibri"/>
-          <w:lang w:val="es-MX" w:eastAsia="en-GB"/>
-        </w:rPr>
-        <w:t xml:space="preserve">$ </w:t>
-      </w:r>
-      <w:proofErr w:type="spellStart"/>
-      <w:proofErr w:type="gramStart"/>
-      <w:r>
-        <w:rPr>
-          <w:rFonts w:ascii="Calibri" w:eastAsia="Times New Roman" w:hAnsi="Calibri" w:cs="Calibri"/>
-          <w:lang w:val="es-MX" w:eastAsia="en-GB"/>
-        </w:rPr>
-        <w:t>git</w:t>
-      </w:r>
-      <w:proofErr w:type="spellEnd"/>
-      <w:proofErr w:type="gramEnd"/>
-      <w:r>
-        <w:rPr>
-          <w:rFonts w:ascii="Calibri" w:eastAsia="Times New Roman" w:hAnsi="Calibri" w:cs="Calibri"/>
-          <w:lang w:val="es-MX" w:eastAsia="en-GB"/>
-        </w:rPr>
         <w:t xml:space="preserve"> </w:t>
       </w:r>
       <w:proofErr w:type="spellStart"/>
@@ -773,74 +819,6 @@
           <w:rFonts w:ascii="Calibri" w:eastAsia="Times New Roman" w:hAnsi="Calibri" w:cs="Calibri"/>
           <w:lang w:val="es-MX" w:eastAsia="en-GB"/>
         </w:rPr>
-        <w:t>branch</w:t>
-      </w:r>
-      <w:proofErr w:type="spellEnd"/>
-      <w:r>
-        <w:rPr>
-          <w:rFonts w:ascii="Calibri" w:eastAsia="Times New Roman" w:hAnsi="Calibri" w:cs="Calibri"/>
-          <w:lang w:val="es-MX" w:eastAsia="en-GB"/>
-        </w:rPr>
-        <w:t xml:space="preserve"> Reptiles #Sólo la primera vez cuando se crea la rama</w:t>
-      </w:r>
-    </w:p>
-    <w:p>
-      <w:pPr>
-        <w:spacing w:after="0" w:line="240" w:lineRule="auto"/>
-        <w:ind w:left="540"/>
-        <w:rPr>
-          <w:rFonts w:ascii="Calibri" w:eastAsia="Times New Roman" w:hAnsi="Calibri" w:cs="Calibri"/>
-          <w:lang w:val="es-MX" w:eastAsia="en-GB"/>
-        </w:rPr>
-      </w:pPr>
-      <w:r>
-        <w:rPr>
-          <w:rFonts w:ascii="Calibri" w:eastAsia="Times New Roman" w:hAnsi="Calibri" w:cs="Calibri"/>
-          <w:lang w:val="es-MX" w:eastAsia="en-GB"/>
-        </w:rPr>
-        <w:t> </w:t>
-      </w:r>
-    </w:p>
-    <w:p>
-      <w:pPr>
-        <w:spacing w:after="0" w:line="240" w:lineRule="auto"/>
-        <w:ind w:left="540"/>
-        <w:rPr>
-          <w:rFonts w:ascii="Calibri" w:eastAsia="Times New Roman" w:hAnsi="Calibri" w:cs="Calibri"/>
-          <w:lang w:val="es-MX" w:eastAsia="en-GB"/>
-        </w:rPr>
-      </w:pPr>
-      <w:r>
-        <w:rPr>
-          <w:rFonts w:ascii="Calibri" w:eastAsia="Times New Roman" w:hAnsi="Calibri" w:cs="Calibri"/>
-          <w:lang w:val="es-MX" w:eastAsia="en-GB"/>
-        </w:rPr>
-        <w:t xml:space="preserve">$ </w:t>
-      </w:r>
-      <w:proofErr w:type="spellStart"/>
-      <w:proofErr w:type="gramStart"/>
-      <w:r>
-        <w:rPr>
-          <w:rFonts w:ascii="Calibri" w:eastAsia="Times New Roman" w:hAnsi="Calibri" w:cs="Calibri"/>
-          <w:lang w:val="es-MX" w:eastAsia="en-GB"/>
-        </w:rPr>
-        <w:t>git</w:t>
-      </w:r>
-      <w:proofErr w:type="spellEnd"/>
-      <w:proofErr w:type="gramEnd"/>
-      <w:r>
-        <w:rPr>
-          <w:rFonts w:ascii="Calibri" w:eastAsia="Times New Roman" w:hAnsi="Calibri" w:cs="Calibri"/>
-          <w:lang w:val="es-MX" w:eastAsia="en-GB"/>
-        </w:rPr>
-        <w:t xml:space="preserve"> </w:t>
-      </w:r>
-      <w:proofErr w:type="spellStart"/>
-      <w:r>
-        <w:rPr>
-          <w:rFonts w:ascii="Calibri" w:eastAsia="Times New Roman" w:hAnsi="Calibri" w:cs="Calibri"/>
-          <w:lang w:val="es-MX" w:eastAsia="en-GB"/>
-        </w:rPr>
         <w:t>checkout</w:t>
       </w:r>
       <w:proofErr w:type="spellEnd"/>
@@ -850,23 +828,6 @@
           <w:lang w:val="es-MX" w:eastAsia="en-GB"/>
         </w:rPr>
         <w:t xml:space="preserve"> Reptiles #para cambiar a la rama y trabajar en esa rama</w:t>
-      </w:r>
-    </w:p>
-    <w:p>
-      <w:pPr>
-        <w:spacing w:after="0" w:line="240" w:lineRule="auto"/>
-        <w:ind w:left="540"/>
-        <w:rPr>
-          <w:rFonts w:ascii="Calibri" w:eastAsia="Times New Roman" w:hAnsi="Calibri" w:cs="Calibri"/>
-          <w:lang w:val="es-MX" w:eastAsia="en-GB"/>
-        </w:rPr>
-      </w:pPr>
-      <w:r>
-        <w:rPr>
-          <w:rFonts w:ascii="Calibri" w:eastAsia="Times New Roman" w:hAnsi="Calibri" w:cs="Calibri"/>
-          <w:lang w:val="es-MX" w:eastAsia="en-GB"/>
-        </w:rPr>
-        <w:t> </w:t>
       </w:r>
     </w:p>
     <w:p>
@@ -1171,7 +1132,35 @@
           <w:rFonts w:ascii="Calibri" w:eastAsia="Times New Roman" w:hAnsi="Calibri" w:cs="Calibri"/>
           <w:lang w:val="es-MX" w:eastAsia="en-GB"/>
         </w:rPr>
-        <w:t>Elegir Clase con la que se va a trabajar, y comenzar con aquellas especies que tienen datos para peso (mamíferos y aves) o tamaño corporal (reptiles y anfibios) tanto para machos como para hembras</w:t>
+        <w:t>Elegir Clase con la que se va a trabajar, y comenzar con aquellas especies que tienen datos para peso (mamíferos y aves) o tamaño</w:t>
+      </w:r>
+      <w:r>
+        <w:rPr>
+          <w:rFonts w:ascii="Calibri" w:eastAsia="Times New Roman" w:hAnsi="Calibri" w:cs="Calibri"/>
+          <w:lang w:val="es-MX" w:eastAsia="en-GB"/>
+        </w:rPr>
+        <w:t xml:space="preserve"> corporal (reptiles, </w:t>
+      </w:r>
+      <w:r>
+        <w:rPr>
+          <w:rFonts w:ascii="Calibri" w:eastAsia="Times New Roman" w:hAnsi="Calibri" w:cs="Calibri"/>
+          <w:lang w:val="es-MX" w:eastAsia="en-GB"/>
+        </w:rPr>
+        <w:t>anfibios</w:t>
+      </w:r>
+      <w:r>
+        <w:rPr>
+          <w:rFonts w:ascii="Calibri" w:eastAsia="Times New Roman" w:hAnsi="Calibri" w:cs="Calibri"/>
+          <w:lang w:val="es-MX" w:eastAsia="en-GB"/>
+        </w:rPr>
+        <w:t xml:space="preserve"> y peces</w:t>
+      </w:r>
+      <w:r>
+        <w:rPr>
+          <w:rFonts w:ascii="Calibri" w:eastAsia="Times New Roman" w:hAnsi="Calibri" w:cs="Calibri"/>
+          <w:lang w:val="es-MX" w:eastAsia="en-GB"/>
+        </w:rPr>
+        <w:t>) tanto para machos como para hembras</w:t>
       </w:r>
     </w:p>
     <w:p>
@@ -1322,7 +1311,23 @@
           <w:rFonts w:ascii="Calibri" w:eastAsia="Times New Roman" w:hAnsi="Calibri" w:cs="Calibri"/>
           <w:lang w:eastAsia="en-GB"/>
         </w:rPr>
-        <w:t>" OR "polygamy" OR "monogamy" OR "polygamous" OR "monogamous")</w:t>
+        <w:t>" OR "polygamy" OR "monogamy" OR "polygamous" OR "monogamous"</w:t>
+      </w:r>
+      <w:r>
+        <w:rPr>
+          <w:rFonts w:ascii="Calibri" w:eastAsia="Times New Roman" w:hAnsi="Calibri" w:cs="Calibri"/>
+          <w:lang w:eastAsia="en-GB"/>
+        </w:rPr>
+        <w:t xml:space="preserve"> OR “polygyny” OR “polyandry”</w:t>
+      </w:r>
+      <w:bookmarkStart w:id="0" w:name="_GoBack"/>
+      <w:bookmarkEnd w:id="0"/>
+      <w:r>
+        <w:rPr>
+          <w:rFonts w:ascii="Calibri" w:eastAsia="Times New Roman" w:hAnsi="Calibri" w:cs="Calibri"/>
+          <w:lang w:eastAsia="en-GB"/>
+        </w:rPr>
+        <w:t>)</w:t>
       </w:r>
     </w:p>
     <w:p>
@@ -1528,7 +1533,6 @@
           <w:rFonts w:ascii="Calibri" w:eastAsia="Times New Roman" w:hAnsi="Calibri" w:cs="Calibri"/>
           <w:lang w:val="es-MX" w:eastAsia="en-GB"/>
         </w:rPr>
-        <w:lastRenderedPageBreak/>
         <w:t xml:space="preserve">Ir </w:t>
       </w:r>
       <w:proofErr w:type="spellStart"/>
@@ -1600,6 +1604,7 @@
           <w:rFonts w:ascii="Calibri" w:eastAsia="Times New Roman" w:hAnsi="Calibri" w:cs="Calibri"/>
           <w:lang w:val="es-MX" w:eastAsia="en-GB"/>
         </w:rPr>
+        <w:lastRenderedPageBreak/>
         <w:t xml:space="preserve">Al encontrar un </w:t>
       </w:r>
       <w:proofErr w:type="spellStart"/>
@@ -2024,8 +2029,6 @@
           <w:lang w:val="es-MX" w:eastAsia="en-GB"/>
         </w:rPr>
       </w:pPr>
-      <w:bookmarkStart w:id="0" w:name="_GoBack"/>
-      <w:bookmarkEnd w:id="0"/>
     </w:p>
     <w:p>
       <w:pPr>

</xml_diff>